<commit_message>
Final Report without track changes
</commit_message>
<xml_diff>
--- a/Technical Report Final.docx
+++ b/Technical Report Final.docx
@@ -156,8 +156,16 @@
         <w:rPr>
           <w:rFonts w:cstheme="minorHAnsi"/>
         </w:rPr>
-        <w:t>Jason Ree</w:t>
-      </w:r>
+        <w:t xml:space="preserve">Jason </w:t>
+      </w:r>
+      <w:proofErr w:type="spellStart"/>
+      <w:r>
+        <w:rPr>
+          <w:rFonts w:cstheme="minorHAnsi"/>
+        </w:rPr>
+        <w:t>Ree</w:t>
+      </w:r>
+      <w:proofErr w:type="spellEnd"/>
     </w:p>
     <w:p>
       <w:pPr>
@@ -2010,6 +2018,7 @@
                 <w:szCs w:val="18"/>
               </w:rPr>
             </w:pPr>
+            <w:proofErr w:type="spellStart"/>
             <w:r>
               <w:rPr>
                 <w:rFonts w:cstheme="minorHAnsi"/>
@@ -2018,6 +2027,7 @@
               </w:rPr>
               <w:t>GeoPy.Geocoders</w:t>
             </w:r>
+            <w:proofErr w:type="spellEnd"/>
           </w:p>
           <w:p>
             <w:pPr>
@@ -3751,6 +3761,7 @@
           <w:bCs/>
         </w:rPr>
       </w:pPr>
+      <w:proofErr w:type="spellStart"/>
       <w:r>
         <w:rPr>
           <w:rFonts w:cstheme="minorHAnsi"/>
@@ -3759,6 +3770,7 @@
         </w:rPr>
         <w:t>i</w:t>
       </w:r>
+      <w:proofErr w:type="spellEnd"/>
       <w:r>
         <w:rPr>
           <w:rFonts w:cstheme="minorHAnsi"/>
@@ -3812,7 +3824,21 @@
         <w:rPr>
           <w:rFonts w:cstheme="minorHAnsi"/>
         </w:rPr>
-        <w:t xml:space="preserve">/NaNs, and fortunately, none existed. </w:t>
+        <w:t>/</w:t>
+      </w:r>
+      <w:proofErr w:type="spellStart"/>
+      <w:r>
+        <w:rPr>
+          <w:rFonts w:cstheme="minorHAnsi"/>
+        </w:rPr>
+        <w:t>NaNs</w:t>
+      </w:r>
+      <w:proofErr w:type="spellEnd"/>
+      <w:r>
+        <w:rPr>
+          <w:rFonts w:cstheme="minorHAnsi"/>
+        </w:rPr>
+        <w:t xml:space="preserve">, and fortunately, none existed. </w:t>
       </w:r>
       <w:r>
         <w:rPr>
@@ -4034,7 +4060,21 @@
         <w:rPr>
           <w:rFonts w:cstheme="minorHAnsi"/>
         </w:rPr>
-        <w:t xml:space="preserve"> these missing data points by using geolocational Python modules, such as GeoPy.Geocoders and Google Maps. </w:t>
+        <w:t xml:space="preserve"> these missing data points by using geolocational Python modules, such as </w:t>
+      </w:r>
+      <w:proofErr w:type="spellStart"/>
+      <w:r>
+        <w:rPr>
+          <w:rFonts w:cstheme="minorHAnsi"/>
+        </w:rPr>
+        <w:t>GeoPy.Geocoders</w:t>
+      </w:r>
+      <w:proofErr w:type="spellEnd"/>
+      <w:r>
+        <w:rPr>
+          <w:rFonts w:cstheme="minorHAnsi"/>
+        </w:rPr>
+        <w:t xml:space="preserve"> and Google Maps. </w:t>
       </w:r>
       <w:r>
         <w:rPr>
@@ -4064,7 +4104,21 @@
         <w:rPr>
           <w:rFonts w:cstheme="minorHAnsi"/>
         </w:rPr>
-        <w:t xml:space="preserve"> (roughly 26% of NaNs were retrieved)</w:t>
+        <w:t xml:space="preserve"> (roughly 26% of </w:t>
+      </w:r>
+      <w:proofErr w:type="spellStart"/>
+      <w:r>
+        <w:rPr>
+          <w:rFonts w:cstheme="minorHAnsi"/>
+        </w:rPr>
+        <w:t>NaNs</w:t>
+      </w:r>
+      <w:proofErr w:type="spellEnd"/>
+      <w:r>
+        <w:rPr>
+          <w:rFonts w:cstheme="minorHAnsi"/>
+        </w:rPr>
+        <w:t xml:space="preserve"> were retrieved)</w:t>
       </w:r>
       <w:r>
         <w:rPr>
@@ -4094,7 +4148,21 @@
         <w:rPr>
           <w:rFonts w:cstheme="minorHAnsi"/>
         </w:rPr>
-        <w:t xml:space="preserve">, the NaN data rows were </w:t>
+        <w:t xml:space="preserve">, the </w:t>
+      </w:r>
+      <w:proofErr w:type="spellStart"/>
+      <w:r>
+        <w:rPr>
+          <w:rFonts w:cstheme="minorHAnsi"/>
+        </w:rPr>
+        <w:t>NaN</w:t>
+      </w:r>
+      <w:proofErr w:type="spellEnd"/>
+      <w:r>
+        <w:rPr>
+          <w:rFonts w:cstheme="minorHAnsi"/>
+        </w:rPr>
+        <w:t xml:space="preserve"> data rows were </w:t>
       </w:r>
       <w:r>
         <w:rPr>
@@ -6837,8 +6905,16 @@
         <w:rPr>
           <w:rFonts w:cstheme="minorHAnsi"/>
         </w:rPr>
-        <w:t>via the use of address records and GeoPy.Geocoders</w:t>
-      </w:r>
+        <w:t xml:space="preserve">via the use of address records and </w:t>
+      </w:r>
+      <w:proofErr w:type="spellStart"/>
+      <w:r>
+        <w:rPr>
+          <w:rFonts w:cstheme="minorHAnsi"/>
+        </w:rPr>
+        <w:t>GeoPy.Geocoders</w:t>
+      </w:r>
+      <w:proofErr w:type="spellEnd"/>
       <w:r>
         <w:rPr>
           <w:rFonts w:cstheme="minorHAnsi"/>
@@ -7378,14 +7454,12 @@
         </w:rPr>
         <w:t>zed with ~99% data reliability</w:t>
       </w:r>
-      <w:ins w:id="0" w:author="Jack Lindsay" w:date="2019-09-12T19:58:00Z">
-        <w:r>
-          <w:rPr>
-            <w:rFonts w:cstheme="minorHAnsi"/>
-          </w:rPr>
-          <w:t>,</w:t>
-        </w:r>
-      </w:ins>
+      <w:r>
+        <w:rPr>
+          <w:rFonts w:cstheme="minorHAnsi"/>
+        </w:rPr>
+        <w:t>,</w:t>
+      </w:r>
       <w:r>
         <w:rPr>
           <w:rFonts w:cstheme="minorHAnsi"/>
@@ -7414,24 +7488,22 @@
         <w:rPr>
           <w:rFonts w:cstheme="minorHAnsi"/>
         </w:rPr>
-        <w:t>which is easily loadable in pgAdmin4, making it readily acc</w:t>
-      </w:r>
-      <w:bookmarkStart w:id="1" w:name="_GoBack"/>
-      <w:bookmarkEnd w:id="1"/>
-      <w:r>
-        <w:rPr>
-          <w:rFonts w:cstheme="minorHAnsi"/>
-        </w:rPr>
-        <w:t>essible</w:t>
-      </w:r>
-      <w:ins w:id="2" w:author="Jack Lindsay" w:date="2019-09-12T19:59:00Z">
-        <w:r>
-          <w:rPr>
-            <w:rFonts w:cstheme="minorHAnsi"/>
-          </w:rPr>
-          <w:t>,</w:t>
-        </w:r>
-      </w:ins>
+        <w:t>which is easily loadable in pgAdmin4, making it readil</w:t>
+      </w:r>
+      <w:bookmarkStart w:id="0" w:name="_GoBack"/>
+      <w:bookmarkEnd w:id="0"/>
+      <w:r>
+        <w:rPr>
+          <w:rFonts w:cstheme="minorHAnsi"/>
+        </w:rPr>
+        <w:t>y accessible</w:t>
+      </w:r>
+      <w:r>
+        <w:rPr>
+          <w:rFonts w:cstheme="minorHAnsi"/>
+        </w:rPr>
+        <w:t>,</w:t>
+      </w:r>
       <w:r>
         <w:rPr>
           <w:rFonts w:cstheme="minorHAnsi"/>
@@ -9067,14 +9139,6 @@
     <w:abstractNumId w:val="6"/>
   </w:num>
 </w:numbering>
-</file>
-
-<file path=word/people.xml><?xml version="1.0" encoding="utf-8"?>
-<w15:people xmlns:wpc="http://schemas.microsoft.com/office/word/2010/wordprocessingCanvas" xmlns:cx="http://schemas.microsoft.com/office/drawing/2014/chartex" xmlns:cx1="http://schemas.microsoft.com/office/drawing/2015/9/8/chartex" xmlns:cx2="http://schemas.microsoft.com/office/drawing/2015/10/21/chartex" xmlns:cx3="http://schemas.microsoft.com/office/drawing/2016/5/9/chartex" xmlns:cx4="http://schemas.microsoft.com/office/drawing/2016/5/10/chartex" xmlns:cx5="http://schemas.microsoft.com/office/drawing/2016/5/11/chartex" xmlns:cx6="http://schemas.microsoft.com/office/drawing/2016/5/12/chartex" xmlns:cx7="http://schemas.microsoft.com/office/drawing/2016/5/13/chartex" xmlns:cx8="http://schemas.microsoft.com/office/drawing/2016/5/14/chartex" xmlns:mc="http://schemas.openxmlformats.org/markup-compatibility/2006" xmlns:aink="http://schemas.microsoft.com/office/drawing/2016/ink" xmlns:am3d="http://schemas.microsoft.com/office/drawing/2017/model3d" xmlns:o="urn:schemas-microsoft-com:office:office" xmlns:r="http://schemas.openxmlformats.org/officeDocument/2006/relationships" xmlns:m="http://schemas.openxmlformats.org/officeDocument/2006/math" xmlns:v="urn:schemas-microsoft-com:vml" xmlns:wp14="http://schemas.microsoft.com/office/word/2010/wordprocessingDrawing" xmlns:wp="http://schemas.openxmlformats.org/drawingml/2006/wordprocessingDrawing" xmlns:w10="urn:schemas-microsoft-com:office:word" xmlns:w="http://schemas.openxmlformats.org/wordprocessingml/2006/main" xmlns:w14="http://schemas.microsoft.com/office/word/2010/wordml" xmlns:w15="http://schemas.microsoft.com/office/word/2012/wordml" xmlns:w16cid="http://schemas.microsoft.com/office/word/2016/wordml/cid" xmlns:w16se="http://schemas.microsoft.com/office/word/2015/wordml/symex" xmlns:wpg="http://schemas.microsoft.com/office/word/2010/wordprocessingGroup" xmlns:wpi="http://schemas.microsoft.com/office/word/2010/wordprocessingInk" xmlns:wne="http://schemas.microsoft.com/office/word/2006/wordml" xmlns:wps="http://schemas.microsoft.com/office/word/2010/wordprocessingShape" mc:Ignorable="w14 w15 w16se w16cid wp14">
-  <w15:person w15:author="Jack Lindsay">
-    <w15:presenceInfo w15:providerId="Windows Live" w15:userId="04b3828907700aa7"/>
-  </w15:person>
-</w15:people>
 </file>
 
 <file path=word/styles.xml><?xml version="1.0" encoding="utf-8"?>
@@ -9992,7 +10056,7 @@
 </file>
 
 <file path=customXml/itemProps1.xml><?xml version="1.0" encoding="utf-8"?>
-<ds:datastoreItem xmlns:ds="http://schemas.openxmlformats.org/officeDocument/2006/customXml" ds:itemID="{023BEE33-197A-49AB-8F27-9064E6124B61}">
+<ds:datastoreItem xmlns:ds="http://schemas.openxmlformats.org/officeDocument/2006/customXml" ds:itemID="{AA7A547A-072A-4861-BBD5-7CD3EC9C16C7}">
   <ds:schemaRefs>
     <ds:schemaRef ds:uri="http://schemas.openxmlformats.org/officeDocument/2006/bibliography"/>
   </ds:schemaRefs>

</xml_diff>